<commit_message>
expermental back probagation updated
</commit_message>
<xml_diff>
--- a/Back propagation & Feed Forward _ Experiments/Experiments Template.docx
+++ b/Back propagation & Feed Forward _ Experiments/Experiments Template.docx
@@ -47,8 +47,16 @@
               <w:rPr>
                 <w:rStyle w:val="Heading1Char"/>
               </w:rPr>
-              <w:t>Mahmoud Mohamed Hadad</w:t>
-            </w:r>
+              <w:t xml:space="preserve">Mahmoud Mohamed </w:t>
+            </w:r>
+            <w:proofErr w:type="spellStart"/>
+            <w:r>
+              <w:rPr>
+                <w:rStyle w:val="Heading1Char"/>
+              </w:rPr>
+              <w:t>Hadad</w:t>
+            </w:r>
+            <w:proofErr w:type="spellEnd"/>
           </w:p>
         </w:tc>
         <w:tc>
@@ -65,7 +73,21 @@
               <w:rPr>
                 <w:rStyle w:val="Heading1Char"/>
               </w:rPr>
-              <w:t xml:space="preserve"> Sherif Mohamed Farouk</w:t>
+              <w:t xml:space="preserve"> </w:t>
+            </w:r>
+            <w:proofErr w:type="spellStart"/>
+            <w:r>
+              <w:rPr>
+                <w:rStyle w:val="Heading1Char"/>
+              </w:rPr>
+              <w:t>Sherif</w:t>
+            </w:r>
+            <w:proofErr w:type="spellEnd"/>
+            <w:r>
+              <w:rPr>
+                <w:rStyle w:val="Heading1Char"/>
+              </w:rPr>
+              <w:t xml:space="preserve"> Mohamed Farouk</w:t>
             </w:r>
           </w:p>
         </w:tc>
@@ -321,7 +343,7 @@
         </w:tc>
         <w:tc>
           <w:tcPr>
-            <w:tcW w:w="1297" w:type="dxa"/>
+            <w:tcW w:w="1417" w:type="dxa"/>
           </w:tcPr>
           <w:p>
             <w:r>
@@ -391,7 +413,7 @@
                 <w:sz w:val="20"/>
                 <w:szCs w:val="20"/>
               </w:rPr>
-              <w:t>0.50847805</w:t>
+              <w:t>0.47054815</w:t>
             </w:r>
           </w:p>
         </w:tc>
@@ -407,7 +429,7 @@
                 <w:sz w:val="20"/>
                 <w:szCs w:val="20"/>
               </w:rPr>
-              <w:t>0.49993291</w:t>
+              <w:t>0.48897305</w:t>
             </w:r>
           </w:p>
         </w:tc>
@@ -465,7 +487,7 @@
                 <w:sz w:val="20"/>
                 <w:szCs w:val="20"/>
               </w:rPr>
-              <w:t>0.5464349</w:t>
+              <w:t>0.40480858</w:t>
             </w:r>
           </w:p>
         </w:tc>
@@ -475,16 +497,13 @@
           </w:tcPr>
           <w:p>
             <w:r>
-              <w:t>0</w:t>
-            </w:r>
-            <w:r>
-              <w:rPr>
-                <w:rFonts w:ascii="Courier New" w:hAnsi="Courier New" w:cs="Courier New"/>
-                <w:color w:val="000000"/>
-                <w:sz w:val="20"/>
-                <w:szCs w:val="20"/>
-              </w:rPr>
-              <w:t>.5396924</w:t>
+              <w:rPr>
+                <w:rFonts w:ascii="Courier New" w:hAnsi="Courier New" w:cs="Courier New"/>
+                <w:color w:val="000000"/>
+                <w:sz w:val="20"/>
+                <w:szCs w:val="20"/>
+              </w:rPr>
+              <w:t>0.4411076</w:t>
             </w:r>
           </w:p>
         </w:tc>
@@ -542,7 +561,7 @@
                 <w:sz w:val="20"/>
                 <w:szCs w:val="20"/>
               </w:rPr>
-              <w:t>0.59618723</w:t>
+              <w:t>0.3071131</w:t>
             </w:r>
           </w:p>
         </w:tc>
@@ -558,7 +577,7 @@
                 <w:sz w:val="20"/>
                 <w:szCs w:val="20"/>
               </w:rPr>
-              <w:t>0.5996601</w:t>
+              <w:t>0.37102997</w:t>
             </w:r>
           </w:p>
         </w:tc>
@@ -616,7 +635,7 @@
                 <w:sz w:val="20"/>
                 <w:szCs w:val="20"/>
               </w:rPr>
-              <w:t>0.81499326</w:t>
+              <w:t>0.29408213</w:t>
             </w:r>
           </w:p>
         </w:tc>
@@ -632,7 +651,7 @@
                 <w:sz w:val="20"/>
                 <w:szCs w:val="20"/>
               </w:rPr>
-              <w:t>0.78160155</w:t>
+              <w:t>0.3608443</w:t>
             </w:r>
           </w:p>
         </w:tc>
@@ -654,56 +673,45 @@
           </w:tcPr>
           <w:p>
             <w:r>
-              <w:t>12</w:t>
-            </w:r>
-          </w:p>
-        </w:tc>
-        <w:tc>
-          <w:tcPr>
-            <w:tcW w:w="630" w:type="dxa"/>
-          </w:tcPr>
-          <w:p>
-            <w:r>
-              <w:t>0.5</w:t>
-            </w:r>
-          </w:p>
-        </w:tc>
-        <w:tc>
-          <w:tcPr>
-            <w:tcW w:w="918" w:type="dxa"/>
-          </w:tcPr>
-          <w:p>
-            <w:r>
-              <w:t>1</w:t>
-            </w:r>
-          </w:p>
-        </w:tc>
-        <w:tc>
-          <w:tcPr>
-            <w:tcW w:w="1417" w:type="dxa"/>
-          </w:tcPr>
-          <w:p>
-            <w:r>
-              <w:rPr>
-                <w:rFonts w:ascii="Courier New" w:hAnsi="Courier New" w:cs="Courier New"/>
-                <w:color w:val="000000"/>
-                <w:sz w:val="20"/>
-                <w:szCs w:val="20"/>
-              </w:rPr>
-              <w:t>0.53258836</w:t>
-            </w:r>
-          </w:p>
-        </w:tc>
-        <w:tc>
-          <w:tcPr>
-            <w:tcW w:w="1297" w:type="dxa"/>
-          </w:tcPr>
-          <w:p>
-            <w:pPr>
               <w:rPr>
                 <w:rFonts w:hint="cs"/>
                 <w:rtl/>
-                <w:lang w:bidi="ar-EG"/>
+              </w:rPr>
+              <w:t>14</w:t>
+            </w:r>
+          </w:p>
+        </w:tc>
+        <w:tc>
+          <w:tcPr>
+            <w:tcW w:w="630" w:type="dxa"/>
+          </w:tcPr>
+          <w:p>
+            <w:r>
+              <w:t>0.5</w:t>
+            </w:r>
+          </w:p>
+        </w:tc>
+        <w:tc>
+          <w:tcPr>
+            <w:tcW w:w="918" w:type="dxa"/>
+          </w:tcPr>
+          <w:p>
+            <w:r>
+              <w:t>1</w:t>
+            </w:r>
+          </w:p>
+        </w:tc>
+        <w:tc>
+          <w:tcPr>
+            <w:tcW w:w="1417" w:type="dxa"/>
+          </w:tcPr>
+          <w:p>
+            <w:pPr>
+              <w:rPr>
+                <w:rFonts w:ascii="Courier New" w:hAnsi="Courier New" w:cs="Courier New"/>
+                <w:color w:val="000000"/>
+                <w:sz w:val="20"/>
+                <w:szCs w:val="20"/>
               </w:rPr>
             </w:pPr>
             <w:r>
@@ -713,7 +721,132 @@
                 <w:sz w:val="20"/>
                 <w:szCs w:val="20"/>
               </w:rPr>
-              <w:t>0.532159</w:t>
+              <w:t>0.29582825</w:t>
+            </w:r>
+          </w:p>
+        </w:tc>
+        <w:tc>
+          <w:tcPr>
+            <w:tcW w:w="1297" w:type="dxa"/>
+          </w:tcPr>
+          <w:p>
+            <w:pPr>
+              <w:rPr>
+                <w:rFonts w:ascii="Courier New" w:hAnsi="Courier New" w:cs="Courier New"/>
+                <w:color w:val="000000"/>
+                <w:sz w:val="20"/>
+                <w:szCs w:val="20"/>
+              </w:rPr>
+            </w:pPr>
+            <w:r>
+              <w:rPr>
+                <w:rFonts w:ascii="Courier New" w:hAnsi="Courier New" w:cs="Courier New"/>
+                <w:color w:val="000000"/>
+                <w:sz w:val="20"/>
+                <w:szCs w:val="20"/>
+              </w:rPr>
+              <w:t>0.35030898</w:t>
+            </w:r>
+          </w:p>
+        </w:tc>
+      </w:tr>
+      <w:tr>
+        <w:tc>
+          <w:tcPr>
+            <w:tcW w:w="468" w:type="dxa"/>
+          </w:tcPr>
+          <w:p>
+            <w:r>
+              <w:rPr>
+                <w:rFonts w:hint="cs"/>
+                <w:rtl/>
+              </w:rPr>
+              <w:t>6</w:t>
+            </w:r>
+          </w:p>
+        </w:tc>
+        <w:tc>
+          <w:tcPr>
+            <w:tcW w:w="900" w:type="dxa"/>
+          </w:tcPr>
+          <w:p>
+            <w:r>
+              <w:rPr>
+                <w:rFonts w:hint="cs"/>
+                <w:rtl/>
+              </w:rPr>
+              <w:t>1</w:t>
+            </w:r>
+            <w:r>
+              <w:t>6</w:t>
+            </w:r>
+          </w:p>
+        </w:tc>
+        <w:tc>
+          <w:tcPr>
+            <w:tcW w:w="630" w:type="dxa"/>
+          </w:tcPr>
+          <w:p>
+            <w:r>
+              <w:t>0.5</w:t>
+            </w:r>
+          </w:p>
+        </w:tc>
+        <w:tc>
+          <w:tcPr>
+            <w:tcW w:w="918" w:type="dxa"/>
+          </w:tcPr>
+          <w:p>
+            <w:r>
+              <w:t>1</w:t>
+            </w:r>
+          </w:p>
+        </w:tc>
+        <w:tc>
+          <w:tcPr>
+            <w:tcW w:w="1417" w:type="dxa"/>
+          </w:tcPr>
+          <w:p>
+            <w:pPr>
+              <w:rPr>
+                <w:rFonts w:ascii="Courier New" w:hAnsi="Courier New" w:cs="Courier New"/>
+                <w:color w:val="000000"/>
+                <w:sz w:val="20"/>
+                <w:szCs w:val="20"/>
+              </w:rPr>
+            </w:pPr>
+            <w:r>
+              <w:rPr>
+                <w:rFonts w:ascii="Courier New" w:hAnsi="Courier New" w:cs="Courier New"/>
+                <w:color w:val="000000"/>
+                <w:sz w:val="20"/>
+                <w:szCs w:val="20"/>
+              </w:rPr>
+              <w:t>0.3648552</w:t>
+            </w:r>
+          </w:p>
+        </w:tc>
+        <w:tc>
+          <w:tcPr>
+            <w:tcW w:w="1417" w:type="dxa"/>
+          </w:tcPr>
+          <w:p>
+            <w:pPr>
+              <w:rPr>
+                <w:rFonts w:ascii="Courier New" w:hAnsi="Courier New" w:cs="Courier New"/>
+                <w:color w:val="000000"/>
+                <w:sz w:val="20"/>
+                <w:szCs w:val="20"/>
+              </w:rPr>
+            </w:pPr>
+            <w:r>
+              <w:rPr>
+                <w:rFonts w:ascii="Courier New" w:hAnsi="Courier New" w:cs="Courier New"/>
+                <w:color w:val="000000"/>
+                <w:sz w:val="20"/>
+                <w:szCs w:val="20"/>
+              </w:rPr>
+              <w:t>0.4263584</w:t>
             </w:r>
           </w:p>
         </w:tc>
@@ -740,12 +873,10 @@
       </w:r>
       <w:r>
         <w:rPr>
-          <w:rFonts w:hint="cs"/>
           <w:b/>
           <w:bCs/>
-          <w:rtl/>
-        </w:rPr>
-        <w:t>1</w:t>
+        </w:rPr>
+        <w:t>5</w:t>
       </w:r>
     </w:p>
     <w:p>
@@ -762,6 +893,13 @@
           <w:bCs/>
         </w:rPr>
         <w:t xml:space="preserve">Hidden = </w:t>
+      </w:r>
+      <w:r>
+        <w:rPr>
+          <w:b/>
+          <w:bCs/>
+        </w:rPr>
+        <w:t>1</w:t>
       </w:r>
       <w:r>
         <w:rPr>
@@ -815,15 +953,7 @@
           <w:sz w:val="24"/>
           <w:szCs w:val="24"/>
         </w:rPr>
-        <w:t>incrementally</w:t>
-      </w:r>
-      <w:r>
-        <w:rPr>
-          <w:rFonts w:ascii="TimesNewRomanPSMT" w:hAnsi="TimesNewRomanPSMT" w:cs="TimesNewRomanPSMT"/>
-          <w:sz w:val="24"/>
-          <w:szCs w:val="24"/>
-        </w:rPr>
-        <w:t xml:space="preserve"> heuristic</w:t>
+        <w:t>incrementally heuristic</w:t>
       </w:r>
     </w:p>
     <w:p>
@@ -847,13 +977,13 @@
         <w:tblLook w:val="04A0" w:firstRow="1" w:lastRow="0" w:firstColumn="1" w:lastColumn="0" w:noHBand="0" w:noVBand="1"/>
       </w:tblPr>
       <w:tblGrid>
-        <w:gridCol w:w="433"/>
-        <w:gridCol w:w="890"/>
-        <w:gridCol w:w="599"/>
+        <w:gridCol w:w="425"/>
+        <w:gridCol w:w="887"/>
+        <w:gridCol w:w="591"/>
         <w:gridCol w:w="918"/>
-        <w:gridCol w:w="1276"/>
-        <w:gridCol w:w="1276"/>
-        <w:gridCol w:w="4346"/>
+        <w:gridCol w:w="1417"/>
+        <w:gridCol w:w="1417"/>
+        <w:gridCol w:w="4083"/>
       </w:tblGrid>
       <w:tr>
         <w:tc>
@@ -943,6 +1073,9 @@
           </w:tcPr>
           <w:p>
             <w:r>
+              <w:t>1</w:t>
+            </w:r>
+            <w:r>
               <w:t>4</w:t>
             </w:r>
           </w:p>
@@ -974,10 +1107,12 @@
           <w:p>
             <w:r>
               <w:rPr>
-                <w:rFonts w:cs="Courier New"/>
-                <w:color w:val="000000"/>
-              </w:rPr>
-              <w:t>1.0014553</w:t>
+                <w:rFonts w:ascii="Courier New" w:hAnsi="Courier New" w:cs="Courier New"/>
+                <w:color w:val="000000"/>
+                <w:sz w:val="20"/>
+                <w:szCs w:val="20"/>
+              </w:rPr>
+              <w:t>0.9777768</w:t>
             </w:r>
           </w:p>
         </w:tc>
@@ -988,10 +1123,12 @@
           <w:p>
             <w:r>
               <w:rPr>
-                <w:rFonts w:cs="Courier New"/>
-                <w:color w:val="000000"/>
-              </w:rPr>
-              <w:t>0.99743384</w:t>
+                <w:rFonts w:ascii="Courier New" w:hAnsi="Courier New" w:cs="Courier New"/>
+                <w:color w:val="000000"/>
+                <w:sz w:val="20"/>
+                <w:szCs w:val="20"/>
+              </w:rPr>
+              <w:t>0.9777764</w:t>
             </w:r>
           </w:p>
         </w:tc>
@@ -1023,6 +1160,9 @@
           </w:tcPr>
           <w:p>
             <w:r>
+              <w:t>1</w:t>
+            </w:r>
+            <w:r>
               <w:t>4</w:t>
             </w:r>
           </w:p>
@@ -1054,10 +1194,12 @@
           <w:p>
             <w:r>
               <w:rPr>
-                <w:rFonts w:cs="Courier New"/>
-                <w:color w:val="000000"/>
-              </w:rPr>
-              <w:t>0.7116395</w:t>
+                <w:rFonts w:ascii="Courier New" w:hAnsi="Courier New" w:cs="Courier New"/>
+                <w:color w:val="000000"/>
+                <w:sz w:val="20"/>
+                <w:szCs w:val="20"/>
+              </w:rPr>
+              <w:t>0.897653</w:t>
             </w:r>
           </w:p>
         </w:tc>
@@ -1066,12 +1208,21 @@
             <w:tcW w:w="1276" w:type="dxa"/>
           </w:tcPr>
           <w:p>
-            <w:r>
-              <w:rPr>
-                <w:rFonts w:cs="Courier New"/>
-                <w:color w:val="000000"/>
-              </w:rPr>
-              <w:t>0.7046951</w:t>
+            <w:pPr>
+              <w:rPr>
+                <w:rFonts w:hint="cs"/>
+                <w:rtl/>
+                <w:lang w:bidi="ar-EG"/>
+              </w:rPr>
+            </w:pPr>
+            <w:r>
+              <w:rPr>
+                <w:rFonts w:ascii="Courier New" w:hAnsi="Courier New" w:cs="Courier New"/>
+                <w:color w:val="000000"/>
+                <w:sz w:val="20"/>
+                <w:szCs w:val="20"/>
+              </w:rPr>
+              <w:t>0.897653</w:t>
             </w:r>
           </w:p>
         </w:tc>
@@ -1103,6 +1254,9 @@
           </w:tcPr>
           <w:p>
             <w:r>
+              <w:t>1</w:t>
+            </w:r>
+            <w:r>
               <w:t>4</w:t>
             </w:r>
           </w:p>
@@ -1137,10 +1291,12 @@
           <w:p>
             <w:r>
               <w:rPr>
-                <w:rFonts w:cs="Courier New"/>
-                <w:color w:val="000000"/>
-              </w:rPr>
-              <w:t>0.52400076</w:t>
+                <w:rFonts w:ascii="Courier New" w:hAnsi="Courier New" w:cs="Courier New"/>
+                <w:color w:val="000000"/>
+                <w:sz w:val="20"/>
+                <w:szCs w:val="20"/>
+              </w:rPr>
+              <w:t>0.15295693</w:t>
             </w:r>
           </w:p>
         </w:tc>
@@ -1151,10 +1307,12 @@
           <w:p>
             <w:r>
               <w:rPr>
-                <w:rFonts w:cs="Courier New"/>
-                <w:color w:val="000000"/>
-              </w:rPr>
-              <w:t>0.4970569</w:t>
+                <w:rFonts w:ascii="Courier New" w:hAnsi="Courier New" w:cs="Courier New"/>
+                <w:color w:val="000000"/>
+                <w:sz w:val="20"/>
+                <w:szCs w:val="20"/>
+              </w:rPr>
+              <w:t>0.26477912</w:t>
             </w:r>
           </w:p>
         </w:tc>
@@ -1168,6 +1326,12 @@
                 <w:lang w:bidi="ar-EG"/>
               </w:rPr>
             </w:pPr>
+            <w:r>
+              <w:rPr>
+                <w:lang w:bidi="ar-EG"/>
+              </w:rPr>
+              <w:t xml:space="preserve">If it is to minimum slow if it is to large it go </w:t>
+            </w:r>
           </w:p>
         </w:tc>
       </w:tr>
@@ -1188,6 +1352,9 @@
           </w:tcPr>
           <w:p>
             <w:r>
+              <w:t>1</w:t>
+            </w:r>
+            <w:r>
               <w:t>4</w:t>
             </w:r>
           </w:p>
@@ -1222,10 +1389,12 @@
           <w:p>
             <w:r>
               <w:rPr>
-                <w:rFonts w:cs="Courier New"/>
-                <w:color w:val="000000"/>
-              </w:rPr>
-              <w:t>0.5629905</w:t>
+                <w:rFonts w:ascii="Courier New" w:hAnsi="Courier New" w:cs="Courier New"/>
+                <w:color w:val="000000"/>
+                <w:sz w:val="20"/>
+                <w:szCs w:val="20"/>
+              </w:rPr>
+              <w:t>0.5481696</w:t>
             </w:r>
           </w:p>
         </w:tc>
@@ -1236,10 +1405,12 @@
           <w:p>
             <w:r>
               <w:rPr>
-                <w:rFonts w:cs="Courier New"/>
-                <w:color w:val="000000"/>
-              </w:rPr>
-              <w:t>0.58535665</w:t>
+                <w:rFonts w:ascii="Courier New" w:hAnsi="Courier New" w:cs="Courier New"/>
+                <w:color w:val="000000"/>
+                <w:sz w:val="20"/>
+                <w:szCs w:val="20"/>
+              </w:rPr>
+              <w:t>0.53764117</w:t>
             </w:r>
           </w:p>
         </w:tc>
@@ -1247,7 +1418,22 @@
           <w:tcPr>
             <w:tcW w:w="4346" w:type="dxa"/>
           </w:tcPr>
-          <w:p/>
+          <w:p>
+            <w:r>
+              <w:rPr>
+                <w:lang w:bidi="ar-EG"/>
+              </w:rPr>
+              <w:t xml:space="preserve">far from </w:t>
+            </w:r>
+            <w:proofErr w:type="spellStart"/>
+            <w:r>
+              <w:rPr>
+                <w:lang w:bidi="ar-EG"/>
+              </w:rPr>
+              <w:t>trsult</w:t>
+            </w:r>
+            <w:proofErr w:type="spellEnd"/>
+          </w:p>
         </w:tc>
       </w:tr>
       <w:tr>
@@ -1267,6 +1453,9 @@
           </w:tcPr>
           <w:p>
             <w:r>
+              <w:t>1</w:t>
+            </w:r>
+            <w:r>
               <w:t>4</w:t>
             </w:r>
           </w:p>
@@ -1301,10 +1490,12 @@
           <w:p>
             <w:r>
               <w:rPr>
-                <w:rFonts w:cs="Courier New"/>
-                <w:color w:val="000000"/>
-              </w:rPr>
-              <w:t>0.6507657</w:t>
+                <w:rFonts w:ascii="Courier New" w:hAnsi="Courier New" w:cs="Courier New"/>
+                <w:color w:val="000000"/>
+                <w:sz w:val="20"/>
+                <w:szCs w:val="20"/>
+              </w:rPr>
+              <w:t>0.9180147</w:t>
             </w:r>
           </w:p>
         </w:tc>
@@ -1315,10 +1506,12 @@
           <w:p>
             <w:r>
               <w:rPr>
-                <w:rFonts w:cs="Courier New"/>
-                <w:color w:val="000000"/>
-              </w:rPr>
-              <w:t>0.6999446</w:t>
+                <w:rFonts w:ascii="Courier New" w:hAnsi="Courier New" w:cs="Courier New"/>
+                <w:color w:val="000000"/>
+                <w:sz w:val="20"/>
+                <w:szCs w:val="20"/>
+              </w:rPr>
+              <w:t>0.9247877</w:t>
             </w:r>
           </w:p>
         </w:tc>
@@ -1362,6 +1555,13 @@
       </w:r>
       <w:r>
         <w:rPr>
+          <w:b/>
+          <w:bCs/>
+        </w:rPr>
+        <w:t>1</w:t>
+      </w:r>
+      <w:r>
+        <w:rPr>
           <w:rFonts w:hint="cs"/>
           <w:b/>
           <w:bCs/>
@@ -1406,7 +1606,6 @@
       <w:pPr>
         <w:pStyle w:val="Heading1"/>
         <w:rPr>
-          <w:rFonts w:hint="cs"/>
           <w:rtl/>
         </w:rPr>
       </w:pPr>
@@ -1414,7 +1613,6 @@
     <w:p>
       <w:pPr>
         <w:rPr>
-          <w:rFonts w:hint="cs"/>
           <w:rtl/>
           <w:lang w:bidi="ar-EG"/>
         </w:rPr>
@@ -1424,7 +1622,6 @@
       <w:pPr>
         <w:pStyle w:val="Heading1"/>
         <w:rPr>
-          <w:rFonts w:hint="cs"/>
           <w:rtl/>
           <w:lang w:bidi="ar-EG"/>
         </w:rPr>
@@ -1447,24 +1644,24 @@
         <w:tblLook w:val="04A0" w:firstRow="1" w:lastRow="0" w:firstColumn="1" w:lastColumn="0" w:noHBand="0" w:noVBand="1"/>
       </w:tblPr>
       <w:tblGrid>
-        <w:gridCol w:w="424"/>
-        <w:gridCol w:w="888"/>
-        <w:gridCol w:w="591"/>
+        <w:gridCol w:w="420"/>
+        <w:gridCol w:w="887"/>
+        <w:gridCol w:w="588"/>
         <w:gridCol w:w="918"/>
+        <w:gridCol w:w="1537"/>
         <w:gridCol w:w="1417"/>
-        <w:gridCol w:w="1417"/>
-        <w:gridCol w:w="4083"/>
+        <w:gridCol w:w="3971"/>
       </w:tblGrid>
       <w:tr>
         <w:tc>
           <w:tcPr>
-            <w:tcW w:w="468" w:type="dxa"/>
+            <w:tcW w:w="420" w:type="dxa"/>
           </w:tcPr>
           <w:p/>
         </w:tc>
         <w:tc>
           <w:tcPr>
-            <w:tcW w:w="900" w:type="dxa"/>
+            <w:tcW w:w="887" w:type="dxa"/>
           </w:tcPr>
           <w:p>
             <w:r>
@@ -1474,7 +1671,7 @@
         </w:tc>
         <w:tc>
           <w:tcPr>
-            <w:tcW w:w="630" w:type="dxa"/>
+            <w:tcW w:w="587" w:type="dxa"/>
           </w:tcPr>
           <w:p>
             <w:r>
@@ -1494,7 +1691,7 @@
         </w:tc>
         <w:tc>
           <w:tcPr>
-            <w:tcW w:w="718" w:type="dxa"/>
+            <w:tcW w:w="1537" w:type="dxa"/>
           </w:tcPr>
           <w:p>
             <w:r>
@@ -1504,7 +1701,7 @@
         </w:tc>
         <w:tc>
           <w:tcPr>
-            <w:tcW w:w="718" w:type="dxa"/>
+            <w:tcW w:w="1417" w:type="dxa"/>
           </w:tcPr>
           <w:p>
             <w:r>
@@ -1514,7 +1711,7 @@
         </w:tc>
         <w:tc>
           <w:tcPr>
-            <w:tcW w:w="5386" w:type="dxa"/>
+            <w:tcW w:w="3972" w:type="dxa"/>
           </w:tcPr>
           <w:p>
             <w:r>
@@ -1526,7 +1723,7 @@
       <w:tr>
         <w:tc>
           <w:tcPr>
-            <w:tcW w:w="468" w:type="dxa"/>
+            <w:tcW w:w="420" w:type="dxa"/>
           </w:tcPr>
           <w:p>
             <w:r>
@@ -1536,21 +1733,230 @@
         </w:tc>
         <w:tc>
           <w:tcPr>
-            <w:tcW w:w="900" w:type="dxa"/>
-          </w:tcPr>
-          <w:p>
+            <w:tcW w:w="887" w:type="dxa"/>
+          </w:tcPr>
+          <w:p>
+            <w:r>
+              <w:t>1</w:t>
+            </w:r>
+            <w:r>
+              <w:t>4</w:t>
+            </w:r>
+          </w:p>
+        </w:tc>
+        <w:tc>
+          <w:tcPr>
+            <w:tcW w:w="587" w:type="dxa"/>
+          </w:tcPr>
+          <w:p>
+            <w:r>
+              <w:t>0.</w:t>
+            </w:r>
             <w:r>
               <w:rPr>
                 <w:rFonts w:hint="cs"/>
                 <w:rtl/>
               </w:rPr>
+              <w:t>1</w:t>
+            </w:r>
+          </w:p>
+        </w:tc>
+        <w:tc>
+          <w:tcPr>
+            <w:tcW w:w="918" w:type="dxa"/>
+          </w:tcPr>
+          <w:p>
+            <w:r>
+              <w:t>0</w:t>
+            </w:r>
+          </w:p>
+        </w:tc>
+        <w:tc>
+          <w:tcPr>
+            <w:tcW w:w="1537" w:type="dxa"/>
+          </w:tcPr>
+          <w:p>
+            <w:r>
+              <w:rPr>
+                <w:rFonts w:ascii="Courier New" w:hAnsi="Courier New" w:cs="Courier New"/>
+                <w:color w:val="000000"/>
+                <w:sz w:val="20"/>
+                <w:szCs w:val="20"/>
+              </w:rPr>
+              <w:t>0.5</w:t>
+            </w:r>
+          </w:p>
+        </w:tc>
+        <w:tc>
+          <w:tcPr>
+            <w:tcW w:w="1417" w:type="dxa"/>
+          </w:tcPr>
+          <w:p>
+            <w:r>
+              <w:rPr>
+                <w:rFonts w:ascii="Courier New" w:hAnsi="Courier New" w:cs="Courier New"/>
+                <w:color w:val="000000"/>
+                <w:sz w:val="20"/>
+                <w:szCs w:val="20"/>
+              </w:rPr>
+              <w:t>0.5</w:t>
+            </w:r>
+          </w:p>
+        </w:tc>
+        <w:tc>
+          <w:tcPr>
+            <w:tcW w:w="3972" w:type="dxa"/>
+          </w:tcPr>
+          <w:p>
+            <w:pPr>
+              <w:rPr>
+                <w:rtl/>
+                <w:lang w:bidi="ar-EG"/>
+              </w:rPr>
+            </w:pPr>
+            <w:r>
+              <w:t xml:space="preserve">Gamma between 0 and 1 </w:t>
+            </w:r>
+            <w:r>
+              <w:t>minimize</w:t>
+            </w:r>
+            <w:r>
+              <w:t xml:space="preserve"> error</w:t>
+            </w:r>
+          </w:p>
+        </w:tc>
+      </w:tr>
+      <w:tr>
+        <w:tc>
+          <w:tcPr>
+            <w:tcW w:w="424" w:type="dxa"/>
+          </w:tcPr>
+          <w:p>
+            <w:r>
+              <w:t>2</w:t>
+            </w:r>
+          </w:p>
+        </w:tc>
+        <w:tc>
+          <w:tcPr>
+            <w:tcW w:w="888" w:type="dxa"/>
+          </w:tcPr>
+          <w:p>
+            <w:r>
+              <w:t>14</w:t>
+            </w:r>
+          </w:p>
+        </w:tc>
+        <w:tc>
+          <w:tcPr>
+            <w:tcW w:w="591" w:type="dxa"/>
+          </w:tcPr>
+          <w:p>
+            <w:r>
+              <w:t>0.1</w:t>
+            </w:r>
+          </w:p>
+        </w:tc>
+        <w:tc>
+          <w:tcPr>
+            <w:tcW w:w="918" w:type="dxa"/>
+          </w:tcPr>
+          <w:p>
+            <w:r>
+              <w:t>0.5</w:t>
+            </w:r>
+          </w:p>
+        </w:tc>
+        <w:tc>
+          <w:tcPr>
+            <w:tcW w:w="1417" w:type="dxa"/>
+          </w:tcPr>
+          <w:p>
+            <w:pPr>
+              <w:rPr>
+                <w:rFonts w:ascii="Courier New" w:hAnsi="Courier New" w:cs="Courier New"/>
+                <w:color w:val="000000"/>
+                <w:sz w:val="20"/>
+                <w:szCs w:val="20"/>
+              </w:rPr>
+            </w:pPr>
+            <w:r>
+              <w:rPr>
+                <w:rFonts w:ascii="Courier New" w:hAnsi="Courier New" w:cs="Courier New"/>
+                <w:color w:val="000000"/>
+                <w:sz w:val="20"/>
+                <w:szCs w:val="20"/>
+              </w:rPr>
+              <w:t>0.037373167</w:t>
+            </w:r>
+          </w:p>
+        </w:tc>
+        <w:tc>
+          <w:tcPr>
+            <w:tcW w:w="1417" w:type="dxa"/>
+          </w:tcPr>
+          <w:p>
+            <w:pPr>
+              <w:autoSpaceDE w:val="0"/>
+              <w:autoSpaceDN w:val="0"/>
+              <w:adjustRightInd w:val="0"/>
+              <w:rPr>
+                <w:rFonts w:ascii="Courier New" w:hAnsi="Courier New" w:cs="Courier New"/>
+                <w:sz w:val="20"/>
+                <w:szCs w:val="20"/>
+              </w:rPr>
+            </w:pPr>
+            <w:r>
+              <w:rPr>
+                <w:rFonts w:ascii="Courier New" w:hAnsi="Courier New" w:cs="Courier New"/>
+                <w:color w:val="000000"/>
+                <w:sz w:val="20"/>
+                <w:szCs w:val="20"/>
+              </w:rPr>
+              <w:t>0.17589328</w:t>
+            </w:r>
+            <w:bookmarkStart w:id="0" w:name="_GoBack"/>
+            <w:bookmarkEnd w:id="0"/>
+          </w:p>
+        </w:tc>
+        <w:tc>
+          <w:tcPr>
+            <w:tcW w:w="4083" w:type="dxa"/>
+          </w:tcPr>
+          <w:p>
+            <w:r>
+              <w:t>And speeds up learning rate</w:t>
+            </w:r>
+          </w:p>
+        </w:tc>
+      </w:tr>
+      <w:tr>
+        <w:tc>
+          <w:tcPr>
+            <w:tcW w:w="420" w:type="dxa"/>
+          </w:tcPr>
+          <w:p>
+            <w:r>
+              <w:t>3</w:t>
+            </w:r>
+          </w:p>
+        </w:tc>
+        <w:tc>
+          <w:tcPr>
+            <w:tcW w:w="887" w:type="dxa"/>
+          </w:tcPr>
+          <w:p>
+            <w:r>
+              <w:t>1</w:t>
+            </w:r>
+            <w:r>
               <w:t>4</w:t>
             </w:r>
           </w:p>
         </w:tc>
         <w:tc>
           <w:tcPr>
-            <w:tcW w:w="630" w:type="dxa"/>
+            <w:tcW w:w="587" w:type="dxa"/>
           </w:tcPr>
           <w:p>
             <w:r>
@@ -1571,56 +1977,166 @@
           </w:tcPr>
           <w:p>
             <w:r>
-              <w:t>0</w:t>
-            </w:r>
-          </w:p>
-        </w:tc>
-        <w:tc>
-          <w:tcPr>
-            <w:tcW w:w="718" w:type="dxa"/>
-          </w:tcPr>
-          <w:p>
-            <w:r>
-              <w:rPr>
-                <w:rFonts w:ascii="Courier New" w:hAnsi="Courier New" w:cs="Courier New"/>
-                <w:color w:val="000000"/>
-                <w:sz w:val="20"/>
-                <w:szCs w:val="20"/>
-              </w:rPr>
-              <w:t>0.5069444</w:t>
-            </w:r>
-          </w:p>
-        </w:tc>
-        <w:tc>
-          <w:tcPr>
-            <w:tcW w:w="718" w:type="dxa"/>
-          </w:tcPr>
-          <w:p>
-            <w:r>
-              <w:rPr>
-                <w:rFonts w:ascii="Courier New" w:hAnsi="Courier New" w:cs="Courier New"/>
-                <w:color w:val="000000"/>
-                <w:sz w:val="20"/>
-                <w:szCs w:val="20"/>
-              </w:rPr>
-              <w:t>0.5</w:t>
-            </w:r>
-          </w:p>
-        </w:tc>
-        <w:tc>
-          <w:tcPr>
-            <w:tcW w:w="5386" w:type="dxa"/>
+              <w:t>1</w:t>
+            </w:r>
+          </w:p>
+        </w:tc>
+        <w:tc>
+          <w:tcPr>
+            <w:tcW w:w="1537" w:type="dxa"/>
+          </w:tcPr>
+          <w:p>
+            <w:r>
+              <w:rPr>
+                <w:rFonts w:ascii="Courier New" w:hAnsi="Courier New" w:cs="Courier New"/>
+                <w:color w:val="000000"/>
+                <w:sz w:val="20"/>
+                <w:szCs w:val="20"/>
+              </w:rPr>
+              <w:t>0.17971641</w:t>
+            </w:r>
+          </w:p>
+        </w:tc>
+        <w:tc>
+          <w:tcPr>
+            <w:tcW w:w="1417" w:type="dxa"/>
           </w:tcPr>
           <w:p>
             <w:pPr>
+              <w:rPr>
+                <w:lang w:bidi="ar-EG"/>
+              </w:rPr>
+            </w:pPr>
+            <w:r>
+              <w:rPr>
+                <w:rFonts w:ascii="Courier New" w:hAnsi="Courier New" w:cs="Courier New"/>
+                <w:color w:val="000000"/>
+                <w:sz w:val="20"/>
+                <w:szCs w:val="20"/>
+              </w:rPr>
+              <w:t>0.3003685</w:t>
+            </w:r>
+          </w:p>
+        </w:tc>
+        <w:tc>
+          <w:tcPr>
+            <w:tcW w:w="3972" w:type="dxa"/>
+          </w:tcPr>
+          <w:p>
+            <w:r>
+              <w:t xml:space="preserve">When increasing </w:t>
+            </w:r>
+            <w:proofErr w:type="spellStart"/>
+            <w:r>
+              <w:t>to</w:t>
+            </w:r>
+            <w:proofErr w:type="spellEnd"/>
+            <w:r>
+              <w:t xml:space="preserve"> much it maximize </w:t>
+            </w:r>
+          </w:p>
+        </w:tc>
+      </w:tr>
+      <w:tr>
+        <w:tc>
+          <w:tcPr>
+            <w:tcW w:w="420" w:type="dxa"/>
+          </w:tcPr>
+          <w:p>
+            <w:r>
+              <w:t>4</w:t>
+            </w:r>
+          </w:p>
+        </w:tc>
+        <w:tc>
+          <w:tcPr>
+            <w:tcW w:w="887" w:type="dxa"/>
+          </w:tcPr>
+          <w:p>
+            <w:r>
+              <w:t>1</w:t>
+            </w:r>
+            <w:r>
+              <w:t>4</w:t>
+            </w:r>
+          </w:p>
+        </w:tc>
+        <w:tc>
+          <w:tcPr>
+            <w:tcW w:w="587" w:type="dxa"/>
+          </w:tcPr>
+          <w:p>
+            <w:r>
+              <w:t>0.</w:t>
+            </w:r>
+            <w:r>
               <w:rPr>
                 <w:rFonts w:hint="cs"/>
                 <w:rtl/>
+              </w:rPr>
+              <w:t>1</w:t>
+            </w:r>
+          </w:p>
+        </w:tc>
+        <w:tc>
+          <w:tcPr>
+            <w:tcW w:w="918" w:type="dxa"/>
+          </w:tcPr>
+          <w:p>
+            <w:r>
+              <w:rPr>
+                <w:rFonts w:hint="cs"/>
+                <w:rtl/>
+              </w:rPr>
+              <w:t>3</w:t>
+            </w:r>
+          </w:p>
+        </w:tc>
+        <w:tc>
+          <w:tcPr>
+            <w:tcW w:w="1537" w:type="dxa"/>
+          </w:tcPr>
+          <w:p>
+            <w:r>
+              <w:rPr>
+                <w:rFonts w:ascii="Courier New" w:hAnsi="Courier New" w:cs="Courier New"/>
+                <w:color w:val="000000"/>
+                <w:sz w:val="20"/>
+                <w:szCs w:val="20"/>
+              </w:rPr>
+              <w:t>0.31589645</w:t>
+            </w:r>
+          </w:p>
+        </w:tc>
+        <w:tc>
+          <w:tcPr>
+            <w:tcW w:w="1417" w:type="dxa"/>
+          </w:tcPr>
+          <w:p>
+            <w:pPr>
+              <w:rPr>
+                <w:rtl/>
                 <w:lang w:bidi="ar-EG"/>
               </w:rPr>
             </w:pPr>
             <w:r>
-              <w:t>Gamma between 0 and 1 gives min error</w:t>
+              <w:rPr>
+                <w:rFonts w:ascii="Courier New" w:hAnsi="Courier New" w:cs="Courier New"/>
+                <w:color w:val="000000"/>
+                <w:sz w:val="20"/>
+                <w:szCs w:val="20"/>
+              </w:rPr>
+              <w:t>0.4157502</w:t>
+            </w:r>
+          </w:p>
+        </w:tc>
+        <w:tc>
+          <w:tcPr>
+            <w:tcW w:w="3972" w:type="dxa"/>
+          </w:tcPr>
+          <w:p>
+            <w:r>
+              <w:t>error</w:t>
             </w:r>
           </w:p>
         </w:tc>
@@ -1628,95 +2144,93 @@
       <w:tr>
         <w:tc>
           <w:tcPr>
-            <w:tcW w:w="468" w:type="dxa"/>
-          </w:tcPr>
-          <w:p>
-            <w:r>
-              <w:t>2</w:t>
-            </w:r>
-          </w:p>
-        </w:tc>
-        <w:tc>
-          <w:tcPr>
-            <w:tcW w:w="900" w:type="dxa"/>
-          </w:tcPr>
-          <w:p>
+            <w:tcW w:w="420" w:type="dxa"/>
+          </w:tcPr>
+          <w:p>
+            <w:r>
+              <w:t>5</w:t>
+            </w:r>
+          </w:p>
+        </w:tc>
+        <w:tc>
+          <w:tcPr>
+            <w:tcW w:w="887" w:type="dxa"/>
+          </w:tcPr>
+          <w:p>
+            <w:r>
+              <w:t>1</w:t>
+            </w:r>
+            <w:r>
+              <w:t>4</w:t>
+            </w:r>
+          </w:p>
+        </w:tc>
+        <w:tc>
+          <w:tcPr>
+            <w:tcW w:w="587" w:type="dxa"/>
+          </w:tcPr>
+          <w:p>
+            <w:r>
+              <w:t>0.</w:t>
+            </w:r>
             <w:r>
               <w:rPr>
                 <w:rFonts w:hint="cs"/>
                 <w:rtl/>
               </w:rPr>
-              <w:t>4</w:t>
-            </w:r>
-          </w:p>
-        </w:tc>
-        <w:tc>
-          <w:tcPr>
-            <w:tcW w:w="630" w:type="dxa"/>
-          </w:tcPr>
-          <w:p>
-            <w:r>
-              <w:t>0.</w:t>
-            </w:r>
+              <w:t>1</w:t>
+            </w:r>
+          </w:p>
+        </w:tc>
+        <w:tc>
+          <w:tcPr>
+            <w:tcW w:w="918" w:type="dxa"/>
+          </w:tcPr>
+          <w:p>
             <w:r>
               <w:rPr>
                 <w:rFonts w:hint="cs"/>
                 <w:rtl/>
               </w:rPr>
-              <w:t>1</w:t>
-            </w:r>
-          </w:p>
-        </w:tc>
-        <w:tc>
-          <w:tcPr>
-            <w:tcW w:w="918" w:type="dxa"/>
-          </w:tcPr>
-          <w:p>
-            <w:r>
-              <w:t>1</w:t>
-            </w:r>
-          </w:p>
-        </w:tc>
-        <w:tc>
-          <w:tcPr>
-            <w:tcW w:w="718" w:type="dxa"/>
-          </w:tcPr>
-          <w:p>
-            <w:r>
-              <w:rPr>
-                <w:rFonts w:ascii="Courier New" w:hAnsi="Courier New" w:cs="Courier New"/>
-                <w:color w:val="000000"/>
-                <w:sz w:val="20"/>
-                <w:szCs w:val="20"/>
-              </w:rPr>
-              <w:t>0.610536</w:t>
-            </w:r>
-          </w:p>
-        </w:tc>
-        <w:tc>
-          <w:tcPr>
-            <w:tcW w:w="718" w:type="dxa"/>
-          </w:tcPr>
-          <w:p>
-            <w:pPr>
-              <w:rPr>
-                <w:lang w:bidi="ar-EG"/>
-              </w:rPr>
-            </w:pPr>
-            <w:r>
-              <w:rPr>
-                <w:rFonts w:ascii="Courier New" w:hAnsi="Courier New" w:cs="Courier New"/>
-                <w:color w:val="000000"/>
-                <w:sz w:val="20"/>
-                <w:szCs w:val="20"/>
-              </w:rPr>
-              <w:t>0.57215387</w:t>
-            </w:r>
-          </w:p>
-        </w:tc>
-        <w:tc>
-          <w:tcPr>
-            <w:tcW w:w="5386" w:type="dxa"/>
+              <w:t>6</w:t>
+            </w:r>
+          </w:p>
+        </w:tc>
+        <w:tc>
+          <w:tcPr>
+            <w:tcW w:w="1537" w:type="dxa"/>
+          </w:tcPr>
+          <w:p>
+            <w:r>
+              <w:rPr>
+                <w:rFonts w:ascii="Courier New" w:hAnsi="Courier New" w:cs="Courier New"/>
+                <w:color w:val="000000"/>
+                <w:sz w:val="20"/>
+                <w:szCs w:val="20"/>
+              </w:rPr>
+              <w:t>0.51822054</w:t>
+            </w:r>
+          </w:p>
+        </w:tc>
+        <w:tc>
+          <w:tcPr>
+            <w:tcW w:w="1417" w:type="dxa"/>
+          </w:tcPr>
+          <w:p>
+            <w:r>
+              <w:rPr>
+                <w:rFonts w:ascii="Courier New" w:hAnsi="Courier New" w:cs="Courier New"/>
+                <w:color w:val="000000"/>
+                <w:sz w:val="20"/>
+                <w:szCs w:val="20"/>
+              </w:rPr>
+              <w:t>0.57777864</w:t>
+            </w:r>
+          </w:p>
+        </w:tc>
+        <w:tc>
+          <w:tcPr>
+            <w:tcW w:w="3972" w:type="dxa"/>
           </w:tcPr>
           <w:p/>
         </w:tc>
@@ -1724,299 +2238,93 @@
       <w:tr>
         <w:tc>
           <w:tcPr>
-            <w:tcW w:w="468" w:type="dxa"/>
-          </w:tcPr>
-          <w:p>
-            <w:r>
-              <w:t>3</w:t>
-            </w:r>
-          </w:p>
-        </w:tc>
-        <w:tc>
-          <w:tcPr>
-            <w:tcW w:w="900" w:type="dxa"/>
-          </w:tcPr>
-          <w:p>
+            <w:tcW w:w="420" w:type="dxa"/>
+          </w:tcPr>
+          <w:p>
+            <w:r>
+              <w:t>6</w:t>
+            </w:r>
+          </w:p>
+        </w:tc>
+        <w:tc>
+          <w:tcPr>
+            <w:tcW w:w="887" w:type="dxa"/>
+          </w:tcPr>
+          <w:p>
+            <w:r>
+              <w:t>1</w:t>
+            </w:r>
+            <w:r>
+              <w:t>4</w:t>
+            </w:r>
+          </w:p>
+        </w:tc>
+        <w:tc>
+          <w:tcPr>
+            <w:tcW w:w="587" w:type="dxa"/>
+          </w:tcPr>
+          <w:p>
+            <w:r>
+              <w:t>0.</w:t>
+            </w:r>
             <w:r>
               <w:rPr>
                 <w:rFonts w:hint="cs"/>
                 <w:rtl/>
               </w:rPr>
-              <w:t>4</w:t>
-            </w:r>
-          </w:p>
-        </w:tc>
-        <w:tc>
-          <w:tcPr>
-            <w:tcW w:w="630" w:type="dxa"/>
-          </w:tcPr>
-          <w:p>
-            <w:r>
-              <w:t>0.</w:t>
-            </w:r>
+              <w:t>1</w:t>
+            </w:r>
+          </w:p>
+        </w:tc>
+        <w:tc>
+          <w:tcPr>
+            <w:tcW w:w="918" w:type="dxa"/>
+          </w:tcPr>
+          <w:p>
             <w:r>
               <w:rPr>
                 <w:rFonts w:hint="cs"/>
                 <w:rtl/>
               </w:rPr>
-              <w:t>1</w:t>
-            </w:r>
-          </w:p>
-        </w:tc>
-        <w:tc>
-          <w:tcPr>
-            <w:tcW w:w="918" w:type="dxa"/>
-          </w:tcPr>
-          <w:p>
-            <w:r>
-              <w:rPr>
-                <w:rFonts w:hint="cs"/>
-                <w:rtl/>
-              </w:rPr>
-              <w:t>3</w:t>
-            </w:r>
-          </w:p>
-        </w:tc>
-        <w:tc>
-          <w:tcPr>
-            <w:tcW w:w="718" w:type="dxa"/>
-          </w:tcPr>
-          <w:p>
-            <w:r>
-              <w:rPr>
-                <w:rFonts w:ascii="Courier New" w:hAnsi="Courier New" w:cs="Courier New"/>
-                <w:color w:val="000000"/>
-                <w:sz w:val="20"/>
-                <w:szCs w:val="20"/>
-              </w:rPr>
-              <w:t>0.94848174</w:t>
-            </w:r>
-          </w:p>
-        </w:tc>
-        <w:tc>
-          <w:tcPr>
-            <w:tcW w:w="718" w:type="dxa"/>
-          </w:tcPr>
-          <w:p>
-            <w:pPr>
-              <w:rPr>
-                <w:rFonts w:hint="cs"/>
-                <w:rtl/>
-                <w:lang w:bidi="ar-EG"/>
-              </w:rPr>
-            </w:pPr>
-            <w:r>
-              <w:rPr>
-                <w:rFonts w:ascii="Courier New" w:hAnsi="Courier New" w:cs="Courier New"/>
-                <w:color w:val="000000"/>
-                <w:sz w:val="20"/>
-                <w:szCs w:val="20"/>
-              </w:rPr>
-              <w:t>0.93708384</w:t>
-            </w:r>
-          </w:p>
-        </w:tc>
-        <w:tc>
-          <w:tcPr>
-            <w:tcW w:w="5386" w:type="dxa"/>
-          </w:tcPr>
-          <w:p/>
-        </w:tc>
-      </w:tr>
-      <w:tr>
-        <w:tc>
-          <w:tcPr>
-            <w:tcW w:w="468" w:type="dxa"/>
-          </w:tcPr>
-          <w:p>
-            <w:r>
-              <w:rPr>
-                <w:rFonts w:hint="cs"/>
-                <w:rtl/>
-              </w:rPr>
-              <w:t>4</w:t>
-            </w:r>
-          </w:p>
-        </w:tc>
-        <w:tc>
-          <w:tcPr>
-            <w:tcW w:w="900" w:type="dxa"/>
-          </w:tcPr>
-          <w:p>
-            <w:r>
-              <w:rPr>
-                <w:rFonts w:hint="cs"/>
-                <w:rtl/>
-              </w:rPr>
-              <w:t>4</w:t>
-            </w:r>
-          </w:p>
-        </w:tc>
-        <w:tc>
-          <w:tcPr>
-            <w:tcW w:w="630" w:type="dxa"/>
-          </w:tcPr>
-          <w:p>
-            <w:r>
-              <w:t>0.</w:t>
-            </w:r>
-            <w:r>
-              <w:rPr>
-                <w:rFonts w:hint="cs"/>
-                <w:rtl/>
-              </w:rPr>
-              <w:t>1</w:t>
-            </w:r>
-          </w:p>
-        </w:tc>
-        <w:tc>
-          <w:tcPr>
-            <w:tcW w:w="918" w:type="dxa"/>
-          </w:tcPr>
-          <w:p>
-            <w:r>
-              <w:rPr>
-                <w:rFonts w:hint="cs"/>
-                <w:rtl/>
-              </w:rPr>
-              <w:t>6</w:t>
-            </w:r>
-          </w:p>
-        </w:tc>
-        <w:tc>
-          <w:tcPr>
-            <w:tcW w:w="718" w:type="dxa"/>
-          </w:tcPr>
-          <w:p>
-            <w:r>
-              <w:rPr>
-                <w:rFonts w:ascii="Courier New" w:hAnsi="Courier New" w:cs="Courier New"/>
-                <w:color w:val="000000"/>
-                <w:sz w:val="20"/>
-                <w:szCs w:val="20"/>
-              </w:rPr>
-              <w:t>0.880857</w:t>
-            </w:r>
-          </w:p>
-        </w:tc>
-        <w:tc>
-          <w:tcPr>
-            <w:tcW w:w="718" w:type="dxa"/>
-          </w:tcPr>
-          <w:p>
-            <w:r>
-              <w:rPr>
-                <w:rFonts w:ascii="Courier New" w:hAnsi="Courier New" w:cs="Courier New"/>
-                <w:color w:val="000000"/>
-                <w:sz w:val="20"/>
-                <w:szCs w:val="20"/>
-              </w:rPr>
-              <w:t>0.89357126</w:t>
-            </w:r>
-          </w:p>
-        </w:tc>
-        <w:tc>
-          <w:tcPr>
-            <w:tcW w:w="5386" w:type="dxa"/>
-          </w:tcPr>
-          <w:p/>
-        </w:tc>
-      </w:tr>
-      <w:tr>
-        <w:tc>
-          <w:tcPr>
-            <w:tcW w:w="468" w:type="dxa"/>
-          </w:tcPr>
-          <w:p>
-            <w:r>
-              <w:rPr>
-                <w:rFonts w:hint="cs"/>
-                <w:rtl/>
-              </w:rPr>
-              <w:t>5</w:t>
-            </w:r>
-          </w:p>
-        </w:tc>
-        <w:tc>
-          <w:tcPr>
-            <w:tcW w:w="900" w:type="dxa"/>
-          </w:tcPr>
-          <w:p>
-            <w:r>
-              <w:rPr>
-                <w:rFonts w:hint="cs"/>
-                <w:rtl/>
-              </w:rPr>
-              <w:t>4</w:t>
-            </w:r>
-          </w:p>
-        </w:tc>
-        <w:tc>
-          <w:tcPr>
-            <w:tcW w:w="630" w:type="dxa"/>
-          </w:tcPr>
-          <w:p>
-            <w:r>
-              <w:t>0.</w:t>
-            </w:r>
-            <w:r>
-              <w:rPr>
-                <w:rFonts w:hint="cs"/>
-                <w:rtl/>
-              </w:rPr>
-              <w:t>1</w:t>
-            </w:r>
-          </w:p>
-        </w:tc>
-        <w:tc>
-          <w:tcPr>
-            <w:tcW w:w="918" w:type="dxa"/>
-          </w:tcPr>
-          <w:p>
-            <w:r>
-              <w:rPr>
-                <w:rFonts w:hint="cs"/>
-                <w:rtl/>
-              </w:rPr>
               <w:t>20</w:t>
             </w:r>
           </w:p>
         </w:tc>
         <w:tc>
           <w:tcPr>
-            <w:tcW w:w="718" w:type="dxa"/>
-          </w:tcPr>
-          <w:p>
-            <w:r>
-              <w:rPr>
-                <w:rFonts w:ascii="Courier New" w:hAnsi="Courier New" w:cs="Courier New"/>
-                <w:color w:val="000000"/>
-                <w:sz w:val="20"/>
-                <w:szCs w:val="20"/>
-              </w:rPr>
-              <w:t>0.66447365</w:t>
-            </w:r>
-          </w:p>
-        </w:tc>
-        <w:tc>
-          <w:tcPr>
-            <w:tcW w:w="718" w:type="dxa"/>
-          </w:tcPr>
-          <w:p>
-            <w:r>
-              <w:rPr>
-                <w:rFonts w:ascii="Courier New" w:hAnsi="Courier New" w:cs="Courier New"/>
-                <w:color w:val="000000"/>
-                <w:sz w:val="20"/>
-                <w:szCs w:val="20"/>
-              </w:rPr>
-              <w:t>0.5999578</w:t>
-            </w:r>
-          </w:p>
-        </w:tc>
-        <w:tc>
-          <w:tcPr>
-            <w:tcW w:w="5386" w:type="dxa"/>
+            <w:tcW w:w="1537" w:type="dxa"/>
+          </w:tcPr>
+          <w:p>
+            <w:r>
+              <w:rPr>
+                <w:rFonts w:ascii="Courier New" w:hAnsi="Courier New" w:cs="Courier New"/>
+                <w:color w:val="000000"/>
+                <w:sz w:val="20"/>
+                <w:szCs w:val="20"/>
+              </w:rPr>
+              <w:t>0.8031209</w:t>
+            </w:r>
+          </w:p>
+        </w:tc>
+        <w:tc>
+          <w:tcPr>
+            <w:tcW w:w="1417" w:type="dxa"/>
+          </w:tcPr>
+          <w:p>
+            <w:r>
+              <w:rPr>
+                <w:rFonts w:ascii="Courier New" w:hAnsi="Courier New" w:cs="Courier New"/>
+                <w:color w:val="000000"/>
+                <w:sz w:val="20"/>
+                <w:szCs w:val="20"/>
+              </w:rPr>
+              <w:t>0.77684677</w:t>
+            </w:r>
+          </w:p>
+        </w:tc>
+        <w:tc>
+          <w:tcPr>
+            <w:tcW w:w="3972" w:type="dxa"/>
           </w:tcPr>
           <w:p/>
         </w:tc>
@@ -2025,7 +2333,6 @@
     <w:p>
       <w:pPr>
         <w:rPr>
-          <w:rFonts w:hint="cs"/>
           <w:i/>
           <w:iCs/>
           <w:rtl/>
@@ -2039,6 +2346,29 @@
       </w:r>
       <w:r>
         <w:rPr>
+          <w:b/>
+          <w:bCs/>
+        </w:rPr>
+        <w:t>2</w:t>
+      </w:r>
+    </w:p>
+    <w:p>
+      <w:pPr>
+        <w:ind w:firstLine="720"/>
+        <w:rPr>
+          <w:b/>
+          <w:bCs/>
+        </w:rPr>
+      </w:pPr>
+      <w:r>
+        <w:rPr>
+          <w:b/>
+          <w:bCs/>
+        </w:rPr>
+        <w:t xml:space="preserve">Hidden = </w:t>
+      </w:r>
+      <w:r>
+        <w:rPr>
           <w:rFonts w:hint="cs"/>
           <w:b/>
           <w:bCs/>
@@ -2046,22 +2376,6 @@
         </w:rPr>
         <w:t>1</w:t>
       </w:r>
-    </w:p>
-    <w:p>
-      <w:pPr>
-        <w:ind w:firstLine="720"/>
-        <w:rPr>
-          <w:b/>
-          <w:bCs/>
-        </w:rPr>
-      </w:pPr>
-      <w:r>
-        <w:rPr>
-          <w:b/>
-          <w:bCs/>
-        </w:rPr>
-        <w:t xml:space="preserve">Hidden = </w:t>
-      </w:r>
       <w:r>
         <w:rPr>
           <w:rFonts w:hint="cs"/>
@@ -2103,11 +2417,17 @@
         </w:rPr>
         <w:t>0</w:t>
       </w:r>
+      <w:r>
+        <w:rPr>
+          <w:b/>
+          <w:bCs/>
+        </w:rPr>
+        <w:t>.5</w:t>
+      </w:r>
     </w:p>
     <w:p>
       <w:pPr>
         <w:rPr>
-          <w:rFonts w:hint="cs"/>
           <w:i/>
           <w:iCs/>
           <w:rtl/>
@@ -2121,8 +2441,6 @@
           <w:iCs/>
         </w:rPr>
       </w:pPr>
-      <w:bookmarkStart w:id="0" w:name="_GoBack"/>
-      <w:bookmarkEnd w:id="0"/>
     </w:p>
     <w:sectPr>
       <w:pgSz w:w="12240" w:h="15840"/>

</xml_diff>